<commit_message>
What is life am I even alive anymore
</commit_message>
<xml_diff>
--- a/server/Design.docx
+++ b/server/Design.docx
@@ -923,6 +923,8 @@
         </w:rPr>
         <w:t>_TYPE;</w:t>
       </w:r>
+      <w:bookmarkStart w:id="0" w:name="_GoBack"/>
+      <w:bookmarkEnd w:id="0"/>
     </w:p>
     <w:p>
       <w:pPr>
@@ -4107,6 +4109,29 @@
                 <w:szCs w:val="24"/>
               </w:rPr>
             </w:pPr>
+            <w:r>
+              <w:rPr>
+                <w:sz w:val="24"/>
+                <w:szCs w:val="24"/>
+              </w:rPr>
+              <w:t>Wait for all “</w:t>
+            </w:r>
+            <w:proofErr w:type="spellStart"/>
+            <w:r>
+              <w:rPr>
+                <w:sz w:val="24"/>
+                <w:szCs w:val="24"/>
+              </w:rPr>
+              <w:t>sendData</w:t>
+            </w:r>
+            <w:proofErr w:type="spellEnd"/>
+            <w:r>
+              <w:rPr>
+                <w:sz w:val="24"/>
+                <w:szCs w:val="24"/>
+              </w:rPr>
+              <w:t>” threads to finish.</w:t>
+            </w:r>
           </w:p>
         </w:tc>
         <w:tc>
@@ -4229,44 +4254,14 @@
                 <w:sz w:val="24"/>
                 <w:szCs w:val="24"/>
               </w:rPr>
-              <w:t xml:space="preserve">After all </w:t>
-            </w:r>
-            <w:r>
-              <w:rPr>
-                <w:sz w:val="24"/>
-                <w:szCs w:val="24"/>
-              </w:rPr>
-              <w:t>“</w:t>
-            </w:r>
-            <w:proofErr w:type="spellStart"/>
-            <w:r>
-              <w:rPr>
-                <w:sz w:val="24"/>
-                <w:szCs w:val="24"/>
-              </w:rPr>
-              <w:t>sendData</w:t>
-            </w:r>
-            <w:proofErr w:type="spellEnd"/>
-            <w:r>
-              <w:rPr>
-                <w:sz w:val="24"/>
-                <w:szCs w:val="24"/>
-              </w:rPr>
-              <w:t xml:space="preserve">” </w:t>
-            </w:r>
-            <w:r>
-              <w:rPr>
-                <w:sz w:val="24"/>
-                <w:szCs w:val="24"/>
-              </w:rPr>
-              <w:t xml:space="preserve">threads finished, </w:t>
-            </w:r>
-            <w:r>
-              <w:rPr>
-                <w:sz w:val="24"/>
-                <w:szCs w:val="24"/>
-              </w:rPr>
-              <w:t>read the “</w:t>
+              <w:t>R</w:t>
+            </w:r>
+            <w:r>
+              <w:rPr>
+                <w:sz w:val="24"/>
+                <w:szCs w:val="24"/>
+              </w:rPr>
+              <w:t>ead the “</w:t>
             </w:r>
             <w:proofErr w:type="spellStart"/>
             <w:r>
@@ -4610,14 +4605,26 @@
               </w:rPr>
               <w:t>3</w:t>
             </w:r>
-            <w:bookmarkStart w:id="0" w:name="_GoBack"/>
-            <w:bookmarkEnd w:id="0"/>
-            <w:r>
-              <w:rPr>
-                <w:sz w:val="24"/>
-                <w:szCs w:val="24"/>
-              </w:rPr>
-              <w:t>,netFd,nBytes,0</w:t>
+            <w:r>
+              <w:rPr>
+                <w:sz w:val="24"/>
+                <w:szCs w:val="24"/>
+              </w:rPr>
+              <w:t>,netFd,nBytes</w:t>
+            </w:r>
+            <w:r>
+              <w:rPr>
+                <w:sz w:val="24"/>
+                <w:szCs w:val="24"/>
+              </w:rPr>
+              <w:t>Want</w:t>
+            </w:r>
+            <w:r>
+              <w:rPr>
+                <w:sz w:val="24"/>
+                <w:szCs w:val="24"/>
+              </w:rPr>
+              <w:t>,0</w:t>
             </w:r>
             <w:r>
               <w:rPr>
@@ -4634,14 +4641,51 @@
                 <w:szCs w:val="24"/>
               </w:rPr>
             </w:pPr>
-          </w:p>
-          <w:p>
-            <w:pPr>
-              <w:rPr>
-                <w:sz w:val="24"/>
-                <w:szCs w:val="24"/>
-              </w:rPr>
-            </w:pPr>
+            <w:r>
+              <w:rPr>
+                <w:sz w:val="24"/>
+                <w:szCs w:val="24"/>
+              </w:rPr>
+              <w:t>Where</w:t>
+            </w:r>
+          </w:p>
+          <w:p>
+            <w:pPr>
+              <w:rPr>
+                <w:sz w:val="24"/>
+                <w:szCs w:val="24"/>
+              </w:rPr>
+            </w:pPr>
+            <w:r>
+              <w:rPr>
+                <w:sz w:val="24"/>
+                <w:szCs w:val="24"/>
+              </w:rPr>
+              <w:t xml:space="preserve">    </w:t>
+            </w:r>
+            <w:proofErr w:type="spellStart"/>
+            <w:r>
+              <w:rPr>
+                <w:sz w:val="24"/>
+                <w:szCs w:val="24"/>
+              </w:rPr>
+              <w:t>nBytesWant</w:t>
+            </w:r>
+            <w:proofErr w:type="spellEnd"/>
+            <w:r>
+              <w:rPr>
+                <w:sz w:val="24"/>
+                <w:szCs w:val="24"/>
+              </w:rPr>
+              <w:t xml:space="preserve"> </w:t>
+            </w:r>
+            <w:r>
+              <w:rPr>
+                <w:sz w:val="24"/>
+                <w:szCs w:val="24"/>
+              </w:rPr>
+              <w:t>= bytes want to read from server</w:t>
+            </w:r>
           </w:p>
           <w:p>
             <w:pPr>
@@ -4735,7 +4779,14 @@
                 <w:sz w:val="24"/>
                 <w:szCs w:val="24"/>
               </w:rPr>
-              <w:t>sendData</w:t>
+              <w:t>get</w:t>
+            </w:r>
+            <w:r>
+              <w:rPr>
+                <w:sz w:val="24"/>
+                <w:szCs w:val="24"/>
+              </w:rPr>
+              <w:t>Data</w:t>
             </w:r>
             <w:proofErr w:type="spellEnd"/>
             <w:r>
@@ -4773,7 +4824,37 @@
                       <w:sz w:val="24"/>
                       <w:szCs w:val="24"/>
                     </w:rPr>
-                    <w:t>Send to each port listener</w:t>
+                    <w:t>“</w:t>
+                  </w:r>
+                  <w:proofErr w:type="spellStart"/>
+                  <w:r>
+                    <w:rPr>
+                      <w:sz w:val="24"/>
+                      <w:szCs w:val="24"/>
+                    </w:rPr>
+                    <w:t>getData</w:t>
+                  </w:r>
+                  <w:proofErr w:type="spellEnd"/>
+                  <w:r>
+                    <w:rPr>
+                      <w:sz w:val="24"/>
+                      <w:szCs w:val="24"/>
+                    </w:rPr>
+                    <w:t xml:space="preserve">” </w:t>
+                  </w:r>
+                  <w:r>
+                    <w:rPr>
+                      <w:sz w:val="24"/>
+                      <w:szCs w:val="24"/>
+                    </w:rPr>
+                    <w:t>thread</w:t>
+                  </w:r>
+                  <w:r>
+                    <w:rPr>
+                      <w:sz w:val="24"/>
+                      <w:szCs w:val="24"/>
+                    </w:rPr>
+                    <w:t xml:space="preserve"> on each port</w:t>
                   </w:r>
                 </w:p>
               </w:tc>
@@ -4795,7 +4876,7 @@
                       <w:sz w:val="24"/>
                       <w:szCs w:val="24"/>
                     </w:rPr>
-                    <w:t xml:space="preserve">Send “4,netFd, </w:t>
+                    <w:t xml:space="preserve">Send “3,netFd, </w:t>
                   </w:r>
                   <w:proofErr w:type="spellStart"/>
                   <w:r>
@@ -4803,7 +4884,30 @@
                       <w:sz w:val="24"/>
                       <w:szCs w:val="24"/>
                     </w:rPr>
-                    <w:t>SeqNum,nBytes</w:t>
+                    <w:t>SeqNum,</w:t>
+                  </w:r>
+                  <w:r>
+                    <w:rPr>
+                      <w:sz w:val="24"/>
+                      <w:szCs w:val="24"/>
+                    </w:rPr>
+                    <w:t>iStartPos</w:t>
+                  </w:r>
+                  <w:proofErr w:type="spellEnd"/>
+                  <w:r>
+                    <w:rPr>
+                      <w:sz w:val="24"/>
+                      <w:szCs w:val="24"/>
+                    </w:rPr>
+                    <w:t xml:space="preserve">, </w:t>
+                  </w:r>
+                  <w:proofErr w:type="spellStart"/>
+                  <w:r>
+                    <w:rPr>
+                      <w:sz w:val="24"/>
+                      <w:szCs w:val="24"/>
+                    </w:rPr>
+                    <w:t>nBytes</w:t>
                   </w:r>
                   <w:proofErr w:type="spellEnd"/>
                   <w:r>
@@ -4834,7 +4938,7 @@
                       <w:sz w:val="24"/>
                       <w:szCs w:val="24"/>
                     </w:rPr>
-                    <w:t>Send “</w:t>
+                    <w:t>Received  “</w:t>
                   </w:r>
                   <w:proofErr w:type="spellStart"/>
                   <w:r>
@@ -4850,7 +4954,7 @@
                       <w:sz w:val="24"/>
                       <w:szCs w:val="24"/>
                     </w:rPr>
-                    <w:t>” of data</w:t>
+                    <w:t>” of data from the server</w:t>
                   </w:r>
                 </w:p>
                 <w:p>
@@ -4873,7 +4977,22 @@
                       <w:sz w:val="24"/>
                       <w:szCs w:val="24"/>
                     </w:rPr>
-                    <w:t xml:space="preserve">Receive response </w:t>
+                    <w:t>Respond with:</w:t>
+                  </w:r>
+                </w:p>
+                <w:p>
+                  <w:pPr>
+                    <w:rPr>
+                      <w:sz w:val="24"/>
+                      <w:szCs w:val="24"/>
+                    </w:rPr>
+                  </w:pPr>
+                  <w:r>
+                    <w:rPr>
+                      <w:sz w:val="24"/>
+                      <w:szCs w:val="24"/>
+                    </w:rPr>
+                    <w:t>“</w:t>
                   </w:r>
                   <w:proofErr w:type="spellStart"/>
                   <w:r>
@@ -4881,7 +5000,7 @@
                       <w:sz w:val="24"/>
                       <w:szCs w:val="24"/>
                     </w:rPr>
-                    <w:t>msg</w:t>
+                    <w:t>resultCode</w:t>
                   </w:r>
                   <w:proofErr w:type="spellEnd"/>
                   <w:r>
@@ -4889,7 +5008,62 @@
                       <w:sz w:val="24"/>
                       <w:szCs w:val="24"/>
                     </w:rPr>
-                    <w:t xml:space="preserve"> for the number of bytes written to server.</w:t>
+                    <w:t xml:space="preserve">, </w:t>
+                  </w:r>
+                  <w:proofErr w:type="spellStart"/>
+                  <w:r>
+                    <w:rPr>
+                      <w:sz w:val="24"/>
+                      <w:szCs w:val="24"/>
+                    </w:rPr>
+                    <w:t>errno</w:t>
+                  </w:r>
+                  <w:proofErr w:type="spellEnd"/>
+                  <w:r>
+                    <w:rPr>
+                      <w:sz w:val="24"/>
+                      <w:szCs w:val="24"/>
+                    </w:rPr>
+                    <w:t xml:space="preserve">, </w:t>
+                  </w:r>
+                  <w:proofErr w:type="spellStart"/>
+                  <w:r>
+                    <w:rPr>
+                      <w:sz w:val="24"/>
+                      <w:szCs w:val="24"/>
+                    </w:rPr>
+                    <w:t>h_errno</w:t>
+                  </w:r>
+                  <w:proofErr w:type="spellEnd"/>
+                  <w:r>
+                    <w:rPr>
+                      <w:sz w:val="24"/>
+                      <w:szCs w:val="24"/>
+                    </w:rPr>
+                    <w:t>,</w:t>
+                  </w:r>
+                  <w:r>
+                    <w:rPr>
+                      <w:sz w:val="24"/>
+                      <w:szCs w:val="24"/>
+                    </w:rPr>
+                    <w:t xml:space="preserve"> </w:t>
+                  </w:r>
+                  <w:proofErr w:type="spellStart"/>
+                  <w:r>
+                    <w:rPr>
+                      <w:sz w:val="24"/>
+                      <w:szCs w:val="24"/>
+                    </w:rPr>
+                    <w:t>nBytes</w:t>
+                  </w:r>
+                  <w:proofErr w:type="spellEnd"/>
+                  <w:r>
+                    <w:rPr>
+                      <w:sz w:val="24"/>
+                      <w:szCs w:val="24"/>
+                    </w:rPr>
+                    <w:t xml:space="preserve">”   </w:t>
                   </w:r>
                 </w:p>
               </w:tc>
@@ -4920,14 +5094,7 @@
                 <w:sz w:val="24"/>
                 <w:szCs w:val="24"/>
               </w:rPr>
-              <w:t>Respond with configuration message</w:t>
-            </w:r>
-            <w:r>
-              <w:rPr>
-                <w:sz w:val="24"/>
-                <w:szCs w:val="24"/>
-              </w:rPr>
-              <w:t>:</w:t>
+              <w:t>Respond with configuration message:</w:t>
             </w:r>
           </w:p>
           <w:p>
@@ -5037,6 +5204,22 @@
                 <w:sz w:val="24"/>
                 <w:szCs w:val="24"/>
               </w:rPr>
+              <w:t>nFileSize</w:t>
+            </w:r>
+            <w:proofErr w:type="spellEnd"/>
+            <w:r>
+              <w:rPr>
+                <w:sz w:val="24"/>
+                <w:szCs w:val="24"/>
+              </w:rPr>
+              <w:t xml:space="preserve">, </w:t>
+            </w:r>
+            <w:proofErr w:type="spellStart"/>
+            <w:r>
+              <w:rPr>
+                <w:sz w:val="24"/>
+                <w:szCs w:val="24"/>
+              </w:rPr>
               <w:t>Port</w:t>
             </w:r>
             <w:r>
@@ -5265,6 +5448,30 @@
                 <w:sz w:val="24"/>
                 <w:szCs w:val="24"/>
               </w:rPr>
+              <w:t>nFileSize</w:t>
+            </w:r>
+            <w:proofErr w:type="spellEnd"/>
+            <w:r>
+              <w:rPr>
+                <w:sz w:val="24"/>
+                <w:szCs w:val="24"/>
+              </w:rPr>
+              <w:t xml:space="preserve"> = File size in bytes</w:t>
+            </w:r>
+          </w:p>
+          <w:p>
+            <w:pPr>
+              <w:rPr>
+                <w:sz w:val="24"/>
+                <w:szCs w:val="24"/>
+              </w:rPr>
+            </w:pPr>
+            <w:proofErr w:type="spellStart"/>
+            <w:r>
+              <w:rPr>
+                <w:sz w:val="24"/>
+                <w:szCs w:val="24"/>
+              </w:rPr>
               <w:t>Port</w:t>
             </w:r>
             <w:r>
@@ -5342,7 +5549,21 @@
                 <w:sz w:val="24"/>
                 <w:szCs w:val="24"/>
               </w:rPr>
-              <w:t>netwriteListener</w:t>
+              <w:t>net</w:t>
+            </w:r>
+            <w:r>
+              <w:rPr>
+                <w:sz w:val="24"/>
+                <w:szCs w:val="24"/>
+              </w:rPr>
+              <w:t>read</w:t>
+            </w:r>
+            <w:r>
+              <w:rPr>
+                <w:sz w:val="24"/>
+                <w:szCs w:val="24"/>
+              </w:rPr>
+              <w:t>Listener</w:t>
             </w:r>
             <w:proofErr w:type="spellEnd"/>
             <w:r>
@@ -5400,7 +5621,7 @@
                       <w:sz w:val="24"/>
                       <w:szCs w:val="24"/>
                     </w:rPr>
-                    <w:t>netwriteListener</w:t>
+                    <w:t>netreadListener</w:t>
                   </w:r>
                   <w:proofErr w:type="spellEnd"/>
                   <w:r>
@@ -5425,12 +5646,81 @@
                       <w:szCs w:val="24"/>
                     </w:rPr>
                   </w:pPr>
+                </w:p>
+                <w:p>
+                  <w:pPr>
+                    <w:rPr>
+                      <w:sz w:val="24"/>
+                      <w:szCs w:val="24"/>
+                    </w:rPr>
+                  </w:pPr>
+                </w:p>
+                <w:p>
+                  <w:pPr>
+                    <w:rPr>
+                      <w:sz w:val="24"/>
+                      <w:szCs w:val="24"/>
+                    </w:rPr>
+                  </w:pPr>
+                </w:p>
+                <w:p>
+                  <w:pPr>
+                    <w:rPr>
+                      <w:sz w:val="24"/>
+                      <w:szCs w:val="24"/>
+                    </w:rPr>
+                  </w:pPr>
+                </w:p>
+                <w:p>
+                  <w:pPr>
+                    <w:rPr>
+                      <w:sz w:val="24"/>
+                      <w:szCs w:val="24"/>
+                    </w:rPr>
+                  </w:pPr>
                   <w:r>
                     <w:rPr>
                       <w:sz w:val="24"/>
                       <w:szCs w:val="24"/>
                     </w:rPr>
-                    <w:t>Respond with:</w:t>
+                    <w:t>Respond with s</w:t>
+                  </w:r>
+                  <w:r>
+                    <w:rPr>
+                      <w:sz w:val="24"/>
+                      <w:szCs w:val="24"/>
+                    </w:rPr>
+                    <w:t>end</w:t>
+                  </w:r>
+                  <w:r>
+                    <w:rPr>
+                      <w:sz w:val="24"/>
+                      <w:szCs w:val="24"/>
+                    </w:rPr>
+                    <w:t>ing</w:t>
+                  </w:r>
+                  <w:r>
+                    <w:rPr>
+                      <w:sz w:val="24"/>
+                      <w:szCs w:val="24"/>
+                    </w:rPr>
+                    <w:t xml:space="preserve"> “</w:t>
+                  </w:r>
+                  <w:proofErr w:type="spellStart"/>
+                  <w:r>
+                    <w:rPr>
+                      <w:sz w:val="24"/>
+                      <w:szCs w:val="24"/>
+                    </w:rPr>
+                    <w:t>nBytes</w:t>
+                  </w:r>
+                  <w:proofErr w:type="spellEnd"/>
+                  <w:r>
+                    <w:rPr>
+                      <w:sz w:val="24"/>
+                      <w:szCs w:val="24"/>
+                    </w:rPr>
+                    <w:t xml:space="preserve">” of data </w:t>
                   </w:r>
                 </w:p>
                 <w:p>
@@ -5440,107 +5730,6 @@
                       <w:szCs w:val="24"/>
                     </w:rPr>
                   </w:pPr>
-                  <w:r>
-                    <w:rPr>
-                      <w:sz w:val="24"/>
-                      <w:szCs w:val="24"/>
-                    </w:rPr>
-                    <w:t>“</w:t>
-                  </w:r>
-                  <w:proofErr w:type="spellStart"/>
-                  <w:r>
-                    <w:rPr>
-                      <w:sz w:val="24"/>
-                      <w:szCs w:val="24"/>
-                    </w:rPr>
-                    <w:t>resultCode</w:t>
-                  </w:r>
-                  <w:proofErr w:type="spellEnd"/>
-                  <w:r>
-                    <w:rPr>
-                      <w:sz w:val="24"/>
-                      <w:szCs w:val="24"/>
-                    </w:rPr>
-                    <w:t xml:space="preserve">, </w:t>
-                  </w:r>
-                  <w:proofErr w:type="spellStart"/>
-                  <w:r>
-                    <w:rPr>
-                      <w:sz w:val="24"/>
-                      <w:szCs w:val="24"/>
-                    </w:rPr>
-                    <w:t>errno</w:t>
-                  </w:r>
-                  <w:proofErr w:type="spellEnd"/>
-                  <w:r>
-                    <w:rPr>
-                      <w:sz w:val="24"/>
-                      <w:szCs w:val="24"/>
-                    </w:rPr>
-                    <w:t xml:space="preserve">, </w:t>
-                  </w:r>
-                  <w:proofErr w:type="spellStart"/>
-                  <w:r>
-                    <w:rPr>
-                      <w:sz w:val="24"/>
-                      <w:szCs w:val="24"/>
-                    </w:rPr>
-                    <w:t>h_errno</w:t>
-                  </w:r>
-                  <w:proofErr w:type="spellEnd"/>
-                  <w:r>
-                    <w:rPr>
-                      <w:sz w:val="24"/>
-                      <w:szCs w:val="24"/>
-                    </w:rPr>
-                    <w:t>,</w:t>
-                  </w:r>
-                  <w:r>
-                    <w:rPr>
-                      <w:sz w:val="24"/>
-                      <w:szCs w:val="24"/>
-                    </w:rPr>
-                    <w:t xml:space="preserve"> </w:t>
-                  </w:r>
-                  <w:proofErr w:type="spellStart"/>
-                  <w:r>
-                    <w:rPr>
-                      <w:sz w:val="24"/>
-                      <w:szCs w:val="24"/>
-                    </w:rPr>
-                    <w:t>SeqNum</w:t>
-                  </w:r>
-                  <w:proofErr w:type="spellEnd"/>
-                  <w:r>
-                    <w:rPr>
-                      <w:sz w:val="24"/>
-                      <w:szCs w:val="24"/>
-                    </w:rPr>
-                    <w:t>,</w:t>
-                  </w:r>
-                  <w:r>
-                    <w:rPr>
-                      <w:sz w:val="24"/>
-                      <w:szCs w:val="24"/>
-                    </w:rPr>
-                    <w:t xml:space="preserve"> </w:t>
-                  </w:r>
-                  <w:proofErr w:type="spellStart"/>
-                  <w:r>
-                    <w:rPr>
-                      <w:sz w:val="24"/>
-                      <w:szCs w:val="24"/>
-                    </w:rPr>
-                    <w:t>nBytes</w:t>
-                  </w:r>
-                  <w:proofErr w:type="spellEnd"/>
-                  <w:r>
-                    <w:rPr>
-                      <w:sz w:val="24"/>
-                      <w:szCs w:val="24"/>
-                    </w:rPr>
-                    <w:t xml:space="preserve">”   </w:t>
-                  </w:r>
                 </w:p>
                 <w:p>
                   <w:pPr>
@@ -5562,7 +5751,7 @@
                       <w:sz w:val="24"/>
                       <w:szCs w:val="24"/>
                     </w:rPr>
-                    <w:t>Receive “</w:t>
+                    <w:t xml:space="preserve">Receive response </w:t>
                   </w:r>
                   <w:proofErr w:type="spellStart"/>
                   <w:r>
@@ -5570,7 +5759,7 @@
                       <w:sz w:val="24"/>
                       <w:szCs w:val="24"/>
                     </w:rPr>
-                    <w:t>nBytes</w:t>
+                    <w:t>msg</w:t>
                   </w:r>
                   <w:proofErr w:type="spellEnd"/>
                   <w:r>
@@ -5578,116 +5767,7 @@
                       <w:sz w:val="24"/>
                       <w:szCs w:val="24"/>
                     </w:rPr>
-                    <w:t>” of data from the client</w:t>
-                  </w:r>
-                </w:p>
-                <w:p>
-                  <w:pPr>
-                    <w:rPr>
-                      <w:sz w:val="24"/>
-                      <w:szCs w:val="24"/>
-                    </w:rPr>
-                  </w:pPr>
-                </w:p>
-                <w:p>
-                  <w:pPr>
-                    <w:rPr>
-                      <w:sz w:val="24"/>
-                      <w:szCs w:val="24"/>
-                    </w:rPr>
-                  </w:pPr>
-                  <w:r>
-                    <w:rPr>
-                      <w:sz w:val="24"/>
-                      <w:szCs w:val="24"/>
-                    </w:rPr>
-                    <w:t>Respond with:</w:t>
-                  </w:r>
-                </w:p>
-                <w:p>
-                  <w:pPr>
-                    <w:rPr>
-                      <w:sz w:val="24"/>
-                      <w:szCs w:val="24"/>
-                    </w:rPr>
-                  </w:pPr>
-                  <w:r>
-                    <w:rPr>
-                      <w:sz w:val="24"/>
-                      <w:szCs w:val="24"/>
-                    </w:rPr>
-                    <w:t>“</w:t>
-                  </w:r>
-                  <w:proofErr w:type="spellStart"/>
-                  <w:r>
-                    <w:rPr>
-                      <w:sz w:val="24"/>
-                      <w:szCs w:val="24"/>
-                    </w:rPr>
-                    <w:t>resultCode</w:t>
-                  </w:r>
-                  <w:proofErr w:type="spellEnd"/>
-                  <w:r>
-                    <w:rPr>
-                      <w:sz w:val="24"/>
-                      <w:szCs w:val="24"/>
-                    </w:rPr>
-                    <w:t xml:space="preserve">, </w:t>
-                  </w:r>
-                  <w:proofErr w:type="spellStart"/>
-                  <w:r>
-                    <w:rPr>
-                      <w:sz w:val="24"/>
-                      <w:szCs w:val="24"/>
-                    </w:rPr>
-                    <w:t>errno</w:t>
-                  </w:r>
-                  <w:proofErr w:type="spellEnd"/>
-                  <w:r>
-                    <w:rPr>
-                      <w:sz w:val="24"/>
-                      <w:szCs w:val="24"/>
-                    </w:rPr>
-                    <w:t xml:space="preserve">, </w:t>
-                  </w:r>
-                  <w:proofErr w:type="spellStart"/>
-                  <w:r>
-                    <w:rPr>
-                      <w:sz w:val="24"/>
-                      <w:szCs w:val="24"/>
-                    </w:rPr>
-                    <w:t>h_errno</w:t>
-                  </w:r>
-                  <w:proofErr w:type="spellEnd"/>
-                  <w:r>
-                    <w:rPr>
-                      <w:sz w:val="24"/>
-                      <w:szCs w:val="24"/>
-                    </w:rPr>
-                    <w:t>,</w:t>
-                  </w:r>
-                  <w:r>
-                    <w:rPr>
-                      <w:sz w:val="24"/>
-                      <w:szCs w:val="24"/>
-                    </w:rPr>
-                    <w:t xml:space="preserve"> </w:t>
-                  </w:r>
-                  <w:proofErr w:type="spellStart"/>
-                  <w:r>
-                    <w:rPr>
-                      <w:sz w:val="24"/>
-                      <w:szCs w:val="24"/>
-                    </w:rPr>
-                    <w:t>nBytes</w:t>
-                  </w:r>
-                  <w:proofErr w:type="spellEnd"/>
-                  <w:r>
-                    <w:rPr>
-                      <w:sz w:val="24"/>
-                      <w:szCs w:val="24"/>
-                    </w:rPr>
-                    <w:t xml:space="preserve">”   </w:t>
+                    <w:t xml:space="preserve"> for the number of bytes received by client.</w:t>
                   </w:r>
                 </w:p>
                 <w:p>
@@ -5746,6 +5826,36 @@
                 <w:szCs w:val="24"/>
               </w:rPr>
             </w:pPr>
+            <w:r>
+              <w:rPr>
+                <w:sz w:val="24"/>
+                <w:szCs w:val="24"/>
+              </w:rPr>
+              <w:t>Wait for all “</w:t>
+            </w:r>
+            <w:proofErr w:type="spellStart"/>
+            <w:r>
+              <w:rPr>
+                <w:sz w:val="24"/>
+                <w:szCs w:val="24"/>
+              </w:rPr>
+              <w:t>getData</w:t>
+            </w:r>
+            <w:proofErr w:type="spellEnd"/>
+            <w:r>
+              <w:rPr>
+                <w:sz w:val="24"/>
+                <w:szCs w:val="24"/>
+              </w:rPr>
+              <w:t>”</w:t>
+            </w:r>
+            <w:r>
+              <w:rPr>
+                <w:sz w:val="24"/>
+                <w:szCs w:val="24"/>
+              </w:rPr>
+              <w:t xml:space="preserve"> threads to finish</w:t>
+            </w:r>
           </w:p>
         </w:tc>
         <w:tc>
@@ -5764,23 +5874,23 @@
                 <w:sz w:val="24"/>
                 <w:szCs w:val="24"/>
               </w:rPr>
-              <w:t>After all “</w:t>
-            </w:r>
-            <w:proofErr w:type="spellStart"/>
-            <w:r>
-              <w:rPr>
-                <w:sz w:val="24"/>
-                <w:szCs w:val="24"/>
-              </w:rPr>
-              <w:t>netwriteListener</w:t>
-            </w:r>
-            <w:proofErr w:type="spellEnd"/>
-            <w:r>
-              <w:rPr>
-                <w:sz w:val="24"/>
-                <w:szCs w:val="24"/>
-              </w:rPr>
-              <w:t>” threads finished, reconstruct the received file from the sequence of all file piece parts.</w:t>
+              <w:t>Wait for all “</w:t>
+            </w:r>
+            <w:proofErr w:type="spellStart"/>
+            <w:r>
+              <w:rPr>
+                <w:sz w:val="24"/>
+                <w:szCs w:val="24"/>
+              </w:rPr>
+              <w:t>netreadListener</w:t>
+            </w:r>
+            <w:proofErr w:type="spellEnd"/>
+            <w:r>
+              <w:rPr>
+                <w:sz w:val="24"/>
+                <w:szCs w:val="24"/>
+              </w:rPr>
+              <w:t>” threads to finish</w:t>
             </w:r>
           </w:p>
         </w:tc>
@@ -5818,23 +5928,7 @@
                 <w:sz w:val="24"/>
                 <w:szCs w:val="24"/>
               </w:rPr>
-              <w:t>After all “</w:t>
-            </w:r>
-            <w:proofErr w:type="spellStart"/>
-            <w:r>
-              <w:rPr>
-                <w:sz w:val="24"/>
-                <w:szCs w:val="24"/>
-              </w:rPr>
-              <w:t>sendData</w:t>
-            </w:r>
-            <w:proofErr w:type="spellEnd"/>
-            <w:r>
-              <w:rPr>
-                <w:sz w:val="24"/>
-                <w:szCs w:val="24"/>
-              </w:rPr>
-              <w:t>” threads finished, read the “</w:t>
+              <w:t>Receive “</w:t>
             </w:r>
             <w:proofErr w:type="spellStart"/>
             <w:r>
@@ -5850,7 +5944,7 @@
                 <w:sz w:val="24"/>
                 <w:szCs w:val="24"/>
               </w:rPr>
-              <w:t>” returned from the server.</w:t>
+              <w:t>” read from the server.</w:t>
             </w:r>
           </w:p>
         </w:tc>
@@ -6084,7 +6178,51 @@
                 <w:sz w:val="24"/>
                 <w:szCs w:val="24"/>
               </w:rPr>
-              <w:t>Total bytes written.  This is the sum of all bytes written by each part in the entire sequence.</w:t>
+              <w:t xml:space="preserve">Total bytes read.  This is the sum of all bytes </w:t>
+            </w:r>
+            <w:r>
+              <w:rPr>
+                <w:sz w:val="24"/>
+                <w:szCs w:val="24"/>
+              </w:rPr>
+              <w:t>sent</w:t>
+            </w:r>
+            <w:r>
+              <w:rPr>
+                <w:sz w:val="24"/>
+                <w:szCs w:val="24"/>
+              </w:rPr>
+              <w:t xml:space="preserve"> by “</w:t>
+            </w:r>
+            <w:proofErr w:type="spellStart"/>
+            <w:r>
+              <w:rPr>
+                <w:sz w:val="24"/>
+                <w:szCs w:val="24"/>
+              </w:rPr>
+              <w:t>netreadListener</w:t>
+            </w:r>
+            <w:proofErr w:type="spellEnd"/>
+            <w:r>
+              <w:rPr>
+                <w:sz w:val="24"/>
+                <w:szCs w:val="24"/>
+              </w:rPr>
+              <w:t>” thread</w:t>
+            </w:r>
+            <w:r>
+              <w:rPr>
+                <w:sz w:val="24"/>
+                <w:szCs w:val="24"/>
+              </w:rPr>
+              <w:t>s</w:t>
+            </w:r>
+            <w:r>
+              <w:rPr>
+                <w:sz w:val="24"/>
+                <w:szCs w:val="24"/>
+              </w:rPr>
+              <w:t>.</w:t>
             </w:r>
           </w:p>
           <w:p>
@@ -6098,14 +6236,6 @@
         </w:tc>
       </w:tr>
     </w:tbl>
-    <w:p>
-      <w:pPr>
-        <w:rPr>
-          <w:sz w:val="32"/>
-          <w:szCs w:val="32"/>
-        </w:rPr>
-      </w:pPr>
-    </w:p>
     <w:p>
       <w:pPr>
         <w:rPr>
@@ -8061,7 +8191,14 @@
         <w:caps/>
         <w:color w:val="5B9BD5" w:themeColor="accent1"/>
       </w:rPr>
-      <w:t xml:space="preserve">                                                                </w:t>
+      <w:t xml:space="preserve">                                                     -</w:t>
+    </w:r>
+    <w:r>
+      <w:rPr>
+        <w:caps/>
+        <w:color w:val="5B9BD5" w:themeColor="accent1"/>
+      </w:rPr>
+      <w:t xml:space="preserve">  </w:t>
     </w:r>
     <w:r>
       <w:rPr>
@@ -8090,7 +8227,7 @@
         <w:noProof/>
         <w:color w:val="5B9BD5" w:themeColor="accent1"/>
       </w:rPr>
-      <w:t>7</w:t>
+      <w:t>4</w:t>
     </w:r>
     <w:r>
       <w:rPr>
@@ -8106,7 +8243,71 @@
         <w:noProof/>
         <w:color w:val="5B9BD5" w:themeColor="accent1"/>
       </w:rPr>
-      <w:t xml:space="preserve">                                                               12/9/2016</w:t>
+      <w:t xml:space="preserve">  </w:t>
+    </w:r>
+    <w:r>
+      <w:rPr>
+        <w:caps/>
+        <w:noProof/>
+        <w:color w:val="5B9BD5" w:themeColor="accent1"/>
+      </w:rPr>
+      <w:t>-</w:t>
+    </w:r>
+    <w:r>
+      <w:rPr>
+        <w:caps/>
+        <w:noProof/>
+        <w:color w:val="5B9BD5" w:themeColor="accent1"/>
+      </w:rPr>
+      <w:t xml:space="preserve">                            </w:t>
+    </w:r>
+    <w:r>
+      <w:rPr>
+        <w:caps/>
+        <w:noProof/>
+        <w:color w:val="5B9BD5" w:themeColor="accent1"/>
+      </w:rPr>
+      <w:t xml:space="preserve">                            </w:t>
+    </w:r>
+    <w:r>
+      <w:rPr>
+        <w:caps/>
+        <w:noProof/>
+        <w:color w:val="5B9BD5" w:themeColor="accent1"/>
+      </w:rPr>
+      <w:fldChar w:fldCharType="begin"/>
+    </w:r>
+    <w:r>
+      <w:rPr>
+        <w:caps/>
+        <w:noProof/>
+        <w:color w:val="5B9BD5" w:themeColor="accent1"/>
+      </w:rPr>
+      <w:instrText xml:space="preserve"> DATE \@ "M/d/yyyy" </w:instrText>
+    </w:r>
+    <w:r>
+      <w:rPr>
+        <w:caps/>
+        <w:noProof/>
+        <w:color w:val="5B9BD5" w:themeColor="accent1"/>
+      </w:rPr>
+      <w:fldChar w:fldCharType="separate"/>
+    </w:r>
+    <w:r>
+      <w:rPr>
+        <w:caps/>
+        <w:noProof/>
+        <w:color w:val="5B9BD5" w:themeColor="accent1"/>
+      </w:rPr>
+      <w:t>12/12/2016</w:t>
+    </w:r>
+    <w:r>
+      <w:rPr>
+        <w:caps/>
+        <w:noProof/>
+        <w:color w:val="5B9BD5" w:themeColor="accent1"/>
+      </w:rPr>
+      <w:fldChar w:fldCharType="end"/>
     </w:r>
   </w:p>
   <w:p>
@@ -8761,6 +8962,16 @@
       <w:szCs w:val="18"/>
     </w:rPr>
   </w:style>
+  <w:style w:type="character" w:styleId="PlaceholderText">
+    <w:name w:val="Placeholder Text"/>
+    <w:basedOn w:val="DefaultParagraphFont"/>
+    <w:uiPriority w:val="99"/>
+    <w:semiHidden/>
+    <w:rsid w:val="00C200F5"/>
+    <w:rPr>
+      <w:color w:val="808080"/>
+    </w:rPr>
+  </w:style>
 </w:styles>
 </file>
 
@@ -9030,7 +9241,7 @@
 </file>
 
 <file path=customXml/itemProps1.xml><?xml version="1.0" encoding="utf-8"?>
-<ds:datastoreItem xmlns:ds="http://schemas.openxmlformats.org/officeDocument/2006/customXml" ds:itemID="{20CB48A3-BDE8-44E3-8238-EA5BE843B2AD}">
+<ds:datastoreItem xmlns:ds="http://schemas.openxmlformats.org/officeDocument/2006/customXml" ds:itemID="{233C469F-3FAE-46B6-999B-AA50A1745BB1}">
   <ds:schemaRefs>
     <ds:schemaRef ds:uri="http://schemas.openxmlformats.org/officeDocument/2006/bibliography"/>
   </ds:schemaRefs>

</xml_diff>

<commit_message>
Working version without Extensions C and D
</commit_message>
<xml_diff>
--- a/server/Design.docx
+++ b/server/Design.docx
@@ -923,8 +923,6 @@
         </w:rPr>
         <w:t>_TYPE;</w:t>
       </w:r>
-      <w:bookmarkStart w:id="0" w:name="_GoBack"/>
-      <w:bookmarkEnd w:id="0"/>
     </w:p>
     <w:p>
       <w:pPr>
@@ -7506,6 +7504,68 @@
         <w:ind w:left="360"/>
         <w:jc w:val="both"/>
         <w:rPr>
+          <w:sz w:val="24"/>
+          <w:szCs w:val="24"/>
+        </w:rPr>
+      </w:pPr>
+      <w:r>
+        <w:rPr>
+          <w:sz w:val="24"/>
+          <w:szCs w:val="24"/>
+        </w:rPr>
+        <w:t>This table describes access policy implemented with the “</w:t>
+      </w:r>
+      <w:proofErr w:type="spellStart"/>
+      <w:r>
+        <w:rPr>
+          <w:sz w:val="24"/>
+          <w:szCs w:val="24"/>
+        </w:rPr>
+        <w:t>netopen</w:t>
+      </w:r>
+      <w:proofErr w:type="spellEnd"/>
+      <w:r>
+        <w:rPr>
+          <w:sz w:val="24"/>
+          <w:szCs w:val="24"/>
+        </w:rPr>
+        <w:t xml:space="preserve">” function.   It determines if the </w:t>
+      </w:r>
+      <w:r>
+        <w:rPr>
+          <w:sz w:val="24"/>
+          <w:szCs w:val="24"/>
+        </w:rPr>
+        <w:t xml:space="preserve">combination of the open </w:t>
+      </w:r>
+      <w:r>
+        <w:rPr>
+          <w:sz w:val="24"/>
+          <w:szCs w:val="24"/>
+        </w:rPr>
+        <w:t>flags and open connection mode</w:t>
+      </w:r>
+      <w:r>
+        <w:rPr>
+          <w:sz w:val="24"/>
+          <w:szCs w:val="24"/>
+        </w:rPr>
+        <w:t xml:space="preserve"> is allowed to access the given file.</w:t>
+      </w:r>
+      <w:r>
+        <w:rPr>
+          <w:sz w:val="24"/>
+          <w:szCs w:val="24"/>
+        </w:rPr>
+        <w:t xml:space="preserve">  The decision to allow access is made based on how the specified file may have already been opened by another client before.</w:t>
+      </w:r>
+    </w:p>
+    <w:p>
+      <w:pPr>
+        <w:pStyle w:val="ListParagraph"/>
+        <w:ind w:left="360"/>
+        <w:jc w:val="both"/>
+        <w:rPr>
           <w:sz w:val="32"/>
           <w:szCs w:val="32"/>
         </w:rPr>
@@ -7515,44 +7575,7 @@
           <w:sz w:val="24"/>
           <w:szCs w:val="24"/>
         </w:rPr>
-        <w:t>This table describes access policy implemented with the “</w:t>
-      </w:r>
-      <w:proofErr w:type="spellStart"/>
-      <w:r>
-        <w:rPr>
-          <w:sz w:val="24"/>
-          <w:szCs w:val="24"/>
-        </w:rPr>
-        <w:t>netopen</w:t>
-      </w:r>
-      <w:proofErr w:type="spellEnd"/>
-      <w:r>
-        <w:rPr>
-          <w:sz w:val="24"/>
-          <w:szCs w:val="24"/>
-        </w:rPr>
-        <w:t xml:space="preserve">” function.   It determines if the </w:t>
-      </w:r>
-      <w:r>
-        <w:rPr>
-          <w:sz w:val="24"/>
-          <w:szCs w:val="24"/>
-        </w:rPr>
-        <w:t xml:space="preserve">combination of the open </w:t>
-      </w:r>
-      <w:r>
-        <w:rPr>
-          <w:sz w:val="24"/>
-          <w:szCs w:val="24"/>
-        </w:rPr>
-        <w:t>flags and open connection mode</w:t>
-      </w:r>
-      <w:r>
-        <w:rPr>
-          <w:sz w:val="24"/>
-          <w:szCs w:val="24"/>
-        </w:rPr>
-        <w:t xml:space="preserve"> is allowed to access the given file.</w:t>
+        <w:t xml:space="preserve"> </w:t>
       </w:r>
     </w:p>
     <w:tbl>
@@ -7745,8 +7768,100 @@
                 <w:sz w:val="24"/>
                 <w:szCs w:val="24"/>
               </w:rPr>
-              <w:t>Allowed</w:t>
-            </w:r>
+              <w:t xml:space="preserve">1) Allowed if the specified file is </w:t>
+            </w:r>
+            <w:r>
+              <w:rPr>
+                <w:sz w:val="24"/>
+                <w:szCs w:val="24"/>
+                <w:u w:val="single"/>
+              </w:rPr>
+              <w:t>not</w:t>
+            </w:r>
+            <w:r>
+              <w:rPr>
+                <w:sz w:val="24"/>
+                <w:szCs w:val="24"/>
+              </w:rPr>
+              <w:t xml:space="preserve"> found in FD table.</w:t>
+            </w:r>
+          </w:p>
+          <w:p>
+            <w:pPr>
+              <w:rPr>
+                <w:sz w:val="24"/>
+                <w:szCs w:val="24"/>
+              </w:rPr>
+            </w:pPr>
+          </w:p>
+          <w:p>
+            <w:pPr>
+              <w:rPr>
+                <w:sz w:val="24"/>
+                <w:szCs w:val="24"/>
+              </w:rPr>
+            </w:pPr>
+            <w:r>
+              <w:rPr>
+                <w:sz w:val="24"/>
+                <w:szCs w:val="24"/>
+              </w:rPr>
+              <w:t xml:space="preserve">2) Disallowed if file is already opened in transaction mode.  </w:t>
+            </w:r>
+          </w:p>
+          <w:p>
+            <w:pPr>
+              <w:rPr>
+                <w:sz w:val="24"/>
+                <w:szCs w:val="24"/>
+              </w:rPr>
+            </w:pPr>
+          </w:p>
+          <w:p>
+            <w:pPr>
+              <w:rPr>
+                <w:sz w:val="24"/>
+                <w:szCs w:val="24"/>
+              </w:rPr>
+            </w:pPr>
+          </w:p>
+          <w:p>
+            <w:pPr>
+              <w:rPr>
+                <w:sz w:val="24"/>
+                <w:szCs w:val="24"/>
+              </w:rPr>
+            </w:pPr>
+            <w:r>
+              <w:rPr>
+                <w:sz w:val="24"/>
+                <w:szCs w:val="24"/>
+              </w:rPr>
+              <w:t xml:space="preserve"> </w:t>
+            </w:r>
+          </w:p>
+          <w:p>
+            <w:pPr>
+              <w:rPr>
+                <w:sz w:val="24"/>
+                <w:szCs w:val="24"/>
+              </w:rPr>
+            </w:pPr>
+            <w:r>
+              <w:rPr>
+                <w:sz w:val="24"/>
+                <w:szCs w:val="24"/>
+              </w:rPr>
+              <w:t>3) Otherwise, allowed.</w:t>
+            </w:r>
+          </w:p>
+          <w:p>
+            <w:pPr>
+              <w:rPr>
+                <w:sz w:val="24"/>
+                <w:szCs w:val="24"/>
+              </w:rPr>
+            </w:pPr>
           </w:p>
         </w:tc>
         <w:tc>
@@ -7765,7 +7880,75 @@
                 <w:sz w:val="24"/>
                 <w:szCs w:val="24"/>
               </w:rPr>
-              <w:t>Allowed</w:t>
+              <w:t xml:space="preserve">1) Allowed if the specified file is </w:t>
+            </w:r>
+            <w:r>
+              <w:rPr>
+                <w:sz w:val="24"/>
+                <w:szCs w:val="24"/>
+                <w:u w:val="single"/>
+              </w:rPr>
+              <w:t>not</w:t>
+            </w:r>
+            <w:r>
+              <w:rPr>
+                <w:sz w:val="24"/>
+                <w:szCs w:val="24"/>
+              </w:rPr>
+              <w:t xml:space="preserve"> found in FD table.</w:t>
+            </w:r>
+          </w:p>
+          <w:p>
+            <w:pPr>
+              <w:rPr>
+                <w:sz w:val="24"/>
+                <w:szCs w:val="24"/>
+              </w:rPr>
+            </w:pPr>
+          </w:p>
+          <w:p>
+            <w:pPr>
+              <w:rPr>
+                <w:sz w:val="24"/>
+                <w:szCs w:val="24"/>
+              </w:rPr>
+            </w:pPr>
+            <w:r>
+              <w:rPr>
+                <w:sz w:val="24"/>
+                <w:szCs w:val="24"/>
+              </w:rPr>
+              <w:t xml:space="preserve">2) Disallowed if file is already opened in transaction mode, exclusive O_WRONLY or exclusive O_RDWR.   </w:t>
+            </w:r>
+          </w:p>
+          <w:p>
+            <w:pPr>
+              <w:rPr>
+                <w:sz w:val="24"/>
+                <w:szCs w:val="24"/>
+              </w:rPr>
+            </w:pPr>
+          </w:p>
+          <w:p>
+            <w:pPr>
+              <w:rPr>
+                <w:sz w:val="24"/>
+                <w:szCs w:val="24"/>
+              </w:rPr>
+            </w:pPr>
+            <w:r>
+              <w:rPr>
+                <w:sz w:val="24"/>
+                <w:szCs w:val="24"/>
+              </w:rPr>
+              <w:t xml:space="preserve">3) </w:t>
+            </w:r>
+            <w:r>
+              <w:rPr>
+                <w:sz w:val="24"/>
+                <w:szCs w:val="24"/>
+              </w:rPr>
+              <w:t>Otherwise, allowed.</w:t>
             </w:r>
           </w:p>
         </w:tc>
@@ -7785,7 +7968,68 @@
                 <w:sz w:val="24"/>
                 <w:szCs w:val="24"/>
               </w:rPr>
-              <w:t>Allowed</w:t>
+              <w:t xml:space="preserve">1) Allowed if the specified file is </w:t>
+            </w:r>
+            <w:r>
+              <w:rPr>
+                <w:sz w:val="24"/>
+                <w:szCs w:val="24"/>
+                <w:u w:val="single"/>
+              </w:rPr>
+              <w:t>not</w:t>
+            </w:r>
+            <w:r>
+              <w:rPr>
+                <w:sz w:val="24"/>
+                <w:szCs w:val="24"/>
+              </w:rPr>
+              <w:t xml:space="preserve"> found in FD table.</w:t>
+            </w:r>
+          </w:p>
+          <w:p>
+            <w:pPr>
+              <w:rPr>
+                <w:sz w:val="24"/>
+                <w:szCs w:val="24"/>
+              </w:rPr>
+            </w:pPr>
+          </w:p>
+          <w:p>
+            <w:pPr>
+              <w:rPr>
+                <w:sz w:val="24"/>
+                <w:szCs w:val="24"/>
+              </w:rPr>
+            </w:pPr>
+            <w:r>
+              <w:rPr>
+                <w:sz w:val="24"/>
+                <w:szCs w:val="24"/>
+              </w:rPr>
+              <w:t xml:space="preserve">2) Disallowed if file is already opened in transaction mode, exclusive O_WRONLY or exclusive O_RDWR.   </w:t>
+            </w:r>
+          </w:p>
+          <w:p>
+            <w:pPr>
+              <w:rPr>
+                <w:sz w:val="24"/>
+                <w:szCs w:val="24"/>
+              </w:rPr>
+            </w:pPr>
+          </w:p>
+          <w:p>
+            <w:pPr>
+              <w:rPr>
+                <w:sz w:val="24"/>
+                <w:szCs w:val="24"/>
+              </w:rPr>
+            </w:pPr>
+            <w:r>
+              <w:rPr>
+                <w:sz w:val="24"/>
+                <w:szCs w:val="24"/>
+              </w:rPr>
+              <w:t>3) Otherwise, allowed.</w:t>
             </w:r>
           </w:p>
         </w:tc>
@@ -7810,6 +8054,13 @@
               </w:rPr>
               <w:t>Exclusive</w:t>
             </w:r>
+            <w:r>
+              <w:rPr>
+                <w:sz w:val="24"/>
+                <w:szCs w:val="24"/>
+              </w:rPr>
+              <w:t xml:space="preserve"> </w:t>
+            </w:r>
           </w:p>
         </w:tc>
         <w:tc>
@@ -7849,7 +8100,22 @@
                 <w:sz w:val="24"/>
                 <w:szCs w:val="24"/>
               </w:rPr>
-              <w:t>specified file is not found in FD table.</w:t>
+              <w:t xml:space="preserve">specified file is </w:t>
+            </w:r>
+            <w:r>
+              <w:rPr>
+                <w:sz w:val="24"/>
+                <w:szCs w:val="24"/>
+                <w:u w:val="single"/>
+              </w:rPr>
+              <w:t>not</w:t>
+            </w:r>
+            <w:r>
+              <w:rPr>
+                <w:sz w:val="24"/>
+                <w:szCs w:val="24"/>
+              </w:rPr>
+              <w:t xml:space="preserve"> found in FD table.</w:t>
             </w:r>
           </w:p>
           <w:p>
@@ -7879,15 +8145,55 @@
                 <w:sz w:val="24"/>
                 <w:szCs w:val="24"/>
               </w:rPr>
-              <w:t>Disallowed only if the file is already opened in transaction mode.  Otherwise, allowed</w:t>
-            </w:r>
-            <w:r>
-              <w:rPr>
-                <w:sz w:val="24"/>
-                <w:szCs w:val="24"/>
-              </w:rPr>
-              <w:t>.</w:t>
-            </w:r>
+              <w:t xml:space="preserve">Disallowed only if the file is already opened in transaction mode.  </w:t>
+            </w:r>
+          </w:p>
+          <w:p>
+            <w:pPr>
+              <w:rPr>
+                <w:sz w:val="24"/>
+                <w:szCs w:val="24"/>
+              </w:rPr>
+            </w:pPr>
+          </w:p>
+          <w:p>
+            <w:pPr>
+              <w:rPr>
+                <w:sz w:val="24"/>
+                <w:szCs w:val="24"/>
+              </w:rPr>
+            </w:pPr>
+          </w:p>
+          <w:p>
+            <w:pPr>
+              <w:rPr>
+                <w:sz w:val="24"/>
+                <w:szCs w:val="24"/>
+              </w:rPr>
+            </w:pPr>
+          </w:p>
+          <w:p>
+            <w:pPr>
+              <w:rPr>
+                <w:sz w:val="24"/>
+                <w:szCs w:val="24"/>
+              </w:rPr>
+            </w:pPr>
+            <w:r>
+              <w:rPr>
+                <w:sz w:val="24"/>
+                <w:szCs w:val="24"/>
+              </w:rPr>
+              <w:t>3) Otherwise, allowed.</w:t>
+            </w:r>
+          </w:p>
+          <w:p>
+            <w:pPr>
+              <w:rPr>
+                <w:sz w:val="24"/>
+                <w:szCs w:val="24"/>
+              </w:rPr>
+            </w:pPr>
           </w:p>
         </w:tc>
         <w:tc>
@@ -7913,21 +8219,36 @@
                 <w:sz w:val="24"/>
                 <w:szCs w:val="24"/>
               </w:rPr>
-              <w:t xml:space="preserve">Allowed if specified </w:t>
-            </w:r>
-            <w:r>
-              <w:rPr>
-                <w:sz w:val="24"/>
-                <w:szCs w:val="24"/>
-              </w:rPr>
-              <w:t xml:space="preserve">the </w:t>
-            </w:r>
-            <w:r>
-              <w:rPr>
-                <w:sz w:val="24"/>
-                <w:szCs w:val="24"/>
-              </w:rPr>
-              <w:t>file is not found in FD table.</w:t>
+              <w:t>Allowed if</w:t>
+            </w:r>
+            <w:r>
+              <w:rPr>
+                <w:sz w:val="24"/>
+                <w:szCs w:val="24"/>
+              </w:rPr>
+              <w:t xml:space="preserve"> the</w:t>
+            </w:r>
+            <w:r>
+              <w:rPr>
+                <w:sz w:val="24"/>
+                <w:szCs w:val="24"/>
+              </w:rPr>
+              <w:t xml:space="preserve"> specified file is </w:t>
+            </w:r>
+            <w:r>
+              <w:rPr>
+                <w:sz w:val="24"/>
+                <w:szCs w:val="24"/>
+                <w:u w:val="single"/>
+              </w:rPr>
+              <w:t>not</w:t>
+            </w:r>
+            <w:r>
+              <w:rPr>
+                <w:sz w:val="24"/>
+                <w:szCs w:val="24"/>
+              </w:rPr>
+              <w:t xml:space="preserve"> found in FD table.</w:t>
             </w:r>
           </w:p>
           <w:p>
@@ -7957,7 +8278,44 @@
                 <w:sz w:val="24"/>
                 <w:szCs w:val="24"/>
               </w:rPr>
-              <w:t>Disallowed if file is either opened in transaction mode, exclusive O_RDONLY or exclusive O_RDWR.   Otherwise, allowed.</w:t>
+              <w:t>Disallowed if file is either opened in transaction mode, exclusive O_</w:t>
+            </w:r>
+            <w:r>
+              <w:rPr>
+                <w:sz w:val="24"/>
+                <w:szCs w:val="24"/>
+              </w:rPr>
+              <w:t>WR</w:t>
+            </w:r>
+            <w:r>
+              <w:rPr>
+                <w:sz w:val="24"/>
+                <w:szCs w:val="24"/>
+              </w:rPr>
+              <w:t xml:space="preserve">ONLY or exclusive O_RDWR.   </w:t>
+            </w:r>
+          </w:p>
+          <w:p>
+            <w:pPr>
+              <w:rPr>
+                <w:sz w:val="24"/>
+                <w:szCs w:val="24"/>
+              </w:rPr>
+            </w:pPr>
+          </w:p>
+          <w:p>
+            <w:pPr>
+              <w:rPr>
+                <w:sz w:val="24"/>
+                <w:szCs w:val="24"/>
+              </w:rPr>
+            </w:pPr>
+            <w:r>
+              <w:rPr>
+                <w:sz w:val="24"/>
+                <w:szCs w:val="24"/>
+              </w:rPr>
+              <w:t>3) Otherwise, allowed.</w:t>
             </w:r>
           </w:p>
         </w:tc>
@@ -7998,7 +8356,22 @@
                 <w:sz w:val="24"/>
                 <w:szCs w:val="24"/>
               </w:rPr>
-              <w:t>specified file is not found in FD table.</w:t>
+              <w:t xml:space="preserve">specified file is </w:t>
+            </w:r>
+            <w:r>
+              <w:rPr>
+                <w:sz w:val="24"/>
+                <w:szCs w:val="24"/>
+                <w:u w:val="single"/>
+              </w:rPr>
+              <w:t>not</w:t>
+            </w:r>
+            <w:r>
+              <w:rPr>
+                <w:sz w:val="24"/>
+                <w:szCs w:val="24"/>
+              </w:rPr>
+              <w:t xml:space="preserve"> found in FD table.</w:t>
             </w:r>
           </w:p>
           <w:p>
@@ -8028,16 +8401,45 @@
                 <w:sz w:val="24"/>
                 <w:szCs w:val="24"/>
               </w:rPr>
-              <w:t>Disallowed if file is either opened in transaction mode, exclusive O_RDONLY or exclusive O_RDWR.   Otherwise, allowed.</w:t>
-            </w:r>
-          </w:p>
-          <w:p>
-            <w:pPr>
-              <w:rPr>
-                <w:sz w:val="24"/>
-                <w:szCs w:val="24"/>
-              </w:rPr>
-            </w:pPr>
+              <w:t>Disallowed if file is either opened in transaction mode, exclusive O_</w:t>
+            </w:r>
+            <w:r>
+              <w:rPr>
+                <w:sz w:val="24"/>
+                <w:szCs w:val="24"/>
+              </w:rPr>
+              <w:t>WR</w:t>
+            </w:r>
+            <w:r>
+              <w:rPr>
+                <w:sz w:val="24"/>
+                <w:szCs w:val="24"/>
+              </w:rPr>
+              <w:t xml:space="preserve">ONLY or exclusive O_RDWR.  </w:t>
+            </w:r>
+          </w:p>
+          <w:p>
+            <w:pPr>
+              <w:rPr>
+                <w:sz w:val="24"/>
+                <w:szCs w:val="24"/>
+              </w:rPr>
+            </w:pPr>
+          </w:p>
+          <w:p>
+            <w:pPr>
+              <w:rPr>
+                <w:sz w:val="24"/>
+                <w:szCs w:val="24"/>
+              </w:rPr>
+            </w:pPr>
+            <w:r>
+              <w:rPr>
+                <w:sz w:val="24"/>
+                <w:szCs w:val="24"/>
+              </w:rPr>
+              <w:t>3) Otherwise, allowed.</w:t>
+            </w:r>
           </w:p>
         </w:tc>
       </w:tr>
@@ -8079,8 +8481,62 @@
                 <w:sz w:val="24"/>
                 <w:szCs w:val="24"/>
               </w:rPr>
-              <w:t>Disallowed if the specified file is found in FD table.  Otherwise, allowed.</w:t>
-            </w:r>
+              <w:t xml:space="preserve">1) </w:t>
+            </w:r>
+            <w:r>
+              <w:rPr>
+                <w:sz w:val="24"/>
+                <w:szCs w:val="24"/>
+              </w:rPr>
+              <w:t>Disallowed if the specified file is found in FD table</w:t>
+            </w:r>
+            <w:r>
+              <w:rPr>
+                <w:sz w:val="24"/>
+                <w:szCs w:val="24"/>
+              </w:rPr>
+              <w:t>.</w:t>
+            </w:r>
+          </w:p>
+          <w:p>
+            <w:pPr>
+              <w:rPr>
+                <w:sz w:val="24"/>
+                <w:szCs w:val="24"/>
+              </w:rPr>
+            </w:pPr>
+          </w:p>
+          <w:p>
+            <w:pPr>
+              <w:rPr>
+                <w:sz w:val="24"/>
+                <w:szCs w:val="24"/>
+              </w:rPr>
+            </w:pPr>
+            <w:r>
+              <w:rPr>
+                <w:sz w:val="24"/>
+                <w:szCs w:val="24"/>
+              </w:rPr>
+              <w:t>2</w:t>
+            </w:r>
+            <w:r>
+              <w:rPr>
+                <w:sz w:val="24"/>
+                <w:szCs w:val="24"/>
+              </w:rPr>
+              <w:t>) Otherwise, allowed.</w:t>
+            </w:r>
+          </w:p>
+          <w:p>
+            <w:pPr>
+              <w:rPr>
+                <w:sz w:val="24"/>
+                <w:szCs w:val="24"/>
+              </w:rPr>
+            </w:pPr>
+            <w:bookmarkStart w:id="0" w:name="_GoBack"/>
+            <w:bookmarkEnd w:id="0"/>
           </w:p>
         </w:tc>
         <w:tc>
@@ -8099,7 +8555,51 @@
                 <w:sz w:val="24"/>
                 <w:szCs w:val="24"/>
               </w:rPr>
-              <w:t>Disallowed if the specified file is found in FD table.  Otherwise, allowed.</w:t>
+              <w:t xml:space="preserve">1) </w:t>
+            </w:r>
+            <w:r>
+              <w:rPr>
+                <w:sz w:val="24"/>
+                <w:szCs w:val="24"/>
+              </w:rPr>
+              <w:t>Disallowed if the specified file is found in FD table</w:t>
+            </w:r>
+            <w:r>
+              <w:rPr>
+                <w:sz w:val="24"/>
+                <w:szCs w:val="24"/>
+              </w:rPr>
+              <w:t>.</w:t>
+            </w:r>
+          </w:p>
+          <w:p>
+            <w:pPr>
+              <w:rPr>
+                <w:sz w:val="24"/>
+                <w:szCs w:val="24"/>
+              </w:rPr>
+            </w:pPr>
+          </w:p>
+          <w:p>
+            <w:pPr>
+              <w:rPr>
+                <w:sz w:val="24"/>
+                <w:szCs w:val="24"/>
+              </w:rPr>
+            </w:pPr>
+            <w:r>
+              <w:rPr>
+                <w:sz w:val="24"/>
+                <w:szCs w:val="24"/>
+              </w:rPr>
+              <w:t>2</w:t>
+            </w:r>
+            <w:r>
+              <w:rPr>
+                <w:sz w:val="24"/>
+                <w:szCs w:val="24"/>
+              </w:rPr>
+              <w:t>) Otherwise, allowed.</w:t>
             </w:r>
           </w:p>
         </w:tc>
@@ -8119,16 +8619,52 @@
                 <w:sz w:val="24"/>
                 <w:szCs w:val="24"/>
               </w:rPr>
-              <w:t>Disallowed if the specified file is found in FD table.  Otherwise, allowed.</w:t>
-            </w:r>
-          </w:p>
-          <w:p>
-            <w:pPr>
-              <w:rPr>
-                <w:sz w:val="24"/>
-                <w:szCs w:val="24"/>
-              </w:rPr>
-            </w:pPr>
+              <w:t xml:space="preserve">1) </w:t>
+            </w:r>
+            <w:r>
+              <w:rPr>
+                <w:sz w:val="24"/>
+                <w:szCs w:val="24"/>
+              </w:rPr>
+              <w:t>Disallowed if the specified file is found in FD table</w:t>
+            </w:r>
+            <w:r>
+              <w:rPr>
+                <w:sz w:val="24"/>
+                <w:szCs w:val="24"/>
+              </w:rPr>
+              <w:t>.</w:t>
+            </w:r>
+          </w:p>
+          <w:p>
+            <w:pPr>
+              <w:rPr>
+                <w:sz w:val="24"/>
+                <w:szCs w:val="24"/>
+              </w:rPr>
+            </w:pPr>
+          </w:p>
+          <w:p>
+            <w:pPr>
+              <w:rPr>
+                <w:sz w:val="24"/>
+                <w:szCs w:val="24"/>
+              </w:rPr>
+            </w:pPr>
+            <w:r>
+              <w:rPr>
+                <w:sz w:val="24"/>
+                <w:szCs w:val="24"/>
+              </w:rPr>
+              <w:t>2</w:t>
+            </w:r>
+            <w:r>
+              <w:rPr>
+                <w:sz w:val="24"/>
+                <w:szCs w:val="24"/>
+              </w:rPr>
+              <w:t>) Otherwise, allowed.</w:t>
+            </w:r>
           </w:p>
         </w:tc>
       </w:tr>
@@ -8227,7 +8763,7 @@
         <w:noProof/>
         <w:color w:val="5B9BD5" w:themeColor="accent1"/>
       </w:rPr>
-      <w:t>4</w:t>
+      <w:t>5</w:t>
     </w:r>
     <w:r>
       <w:rPr>
@@ -8431,8 +8967,376 @@
       </w:pPr>
     </w:lvl>
   </w:abstractNum>
+  <w:abstractNum w:abstractNumId="1" w15:restartNumberingAfterBreak="0">
+    <w:nsid w:val="29D1730F"/>
+    <w:multiLevelType w:val="hybridMultilevel"/>
+    <w:tmpl w:val="D3D88B36"/>
+    <w:lvl w:ilvl="0" w:tplc="04090011">
+      <w:start w:val="1"/>
+      <w:numFmt w:val="decimal"/>
+      <w:lvlText w:val="%1)"/>
+      <w:lvlJc w:val="left"/>
+      <w:pPr>
+        <w:ind w:left="720" w:hanging="360"/>
+      </w:pPr>
+      <w:rPr>
+        <w:rFonts w:hint="default"/>
+      </w:rPr>
+    </w:lvl>
+    <w:lvl w:ilvl="1" w:tplc="04090019" w:tentative="1">
+      <w:start w:val="1"/>
+      <w:numFmt w:val="lowerLetter"/>
+      <w:lvlText w:val="%2."/>
+      <w:lvlJc w:val="left"/>
+      <w:pPr>
+        <w:ind w:left="1440" w:hanging="360"/>
+      </w:pPr>
+    </w:lvl>
+    <w:lvl w:ilvl="2" w:tplc="0409001B" w:tentative="1">
+      <w:start w:val="1"/>
+      <w:numFmt w:val="lowerRoman"/>
+      <w:lvlText w:val="%3."/>
+      <w:lvlJc w:val="right"/>
+      <w:pPr>
+        <w:ind w:left="2160" w:hanging="180"/>
+      </w:pPr>
+    </w:lvl>
+    <w:lvl w:ilvl="3" w:tplc="0409000F" w:tentative="1">
+      <w:start w:val="1"/>
+      <w:numFmt w:val="decimal"/>
+      <w:lvlText w:val="%4."/>
+      <w:lvlJc w:val="left"/>
+      <w:pPr>
+        <w:ind w:left="2880" w:hanging="360"/>
+      </w:pPr>
+    </w:lvl>
+    <w:lvl w:ilvl="4" w:tplc="04090019" w:tentative="1">
+      <w:start w:val="1"/>
+      <w:numFmt w:val="lowerLetter"/>
+      <w:lvlText w:val="%5."/>
+      <w:lvlJc w:val="left"/>
+      <w:pPr>
+        <w:ind w:left="3600" w:hanging="360"/>
+      </w:pPr>
+    </w:lvl>
+    <w:lvl w:ilvl="5" w:tplc="0409001B" w:tentative="1">
+      <w:start w:val="1"/>
+      <w:numFmt w:val="lowerRoman"/>
+      <w:lvlText w:val="%6."/>
+      <w:lvlJc w:val="right"/>
+      <w:pPr>
+        <w:ind w:left="4320" w:hanging="180"/>
+      </w:pPr>
+    </w:lvl>
+    <w:lvl w:ilvl="6" w:tplc="0409000F" w:tentative="1">
+      <w:start w:val="1"/>
+      <w:numFmt w:val="decimal"/>
+      <w:lvlText w:val="%7."/>
+      <w:lvlJc w:val="left"/>
+      <w:pPr>
+        <w:ind w:left="5040" w:hanging="360"/>
+      </w:pPr>
+    </w:lvl>
+    <w:lvl w:ilvl="7" w:tplc="04090019" w:tentative="1">
+      <w:start w:val="1"/>
+      <w:numFmt w:val="lowerLetter"/>
+      <w:lvlText w:val="%8."/>
+      <w:lvlJc w:val="left"/>
+      <w:pPr>
+        <w:ind w:left="5760" w:hanging="360"/>
+      </w:pPr>
+    </w:lvl>
+    <w:lvl w:ilvl="8" w:tplc="0409001B" w:tentative="1">
+      <w:start w:val="1"/>
+      <w:numFmt w:val="lowerRoman"/>
+      <w:lvlText w:val="%9."/>
+      <w:lvlJc w:val="right"/>
+      <w:pPr>
+        <w:ind w:left="6480" w:hanging="180"/>
+      </w:pPr>
+    </w:lvl>
+  </w:abstractNum>
+  <w:abstractNum w:abstractNumId="2" w15:restartNumberingAfterBreak="0">
+    <w:nsid w:val="497F4BA1"/>
+    <w:multiLevelType w:val="hybridMultilevel"/>
+    <w:tmpl w:val="354621A4"/>
+    <w:lvl w:ilvl="0" w:tplc="04090011">
+      <w:start w:val="1"/>
+      <w:numFmt w:val="decimal"/>
+      <w:lvlText w:val="%1)"/>
+      <w:lvlJc w:val="left"/>
+      <w:pPr>
+        <w:ind w:left="720" w:hanging="360"/>
+      </w:pPr>
+      <w:rPr>
+        <w:rFonts w:hint="default"/>
+      </w:rPr>
+    </w:lvl>
+    <w:lvl w:ilvl="1" w:tplc="04090019" w:tentative="1">
+      <w:start w:val="1"/>
+      <w:numFmt w:val="lowerLetter"/>
+      <w:lvlText w:val="%2."/>
+      <w:lvlJc w:val="left"/>
+      <w:pPr>
+        <w:ind w:left="1440" w:hanging="360"/>
+      </w:pPr>
+    </w:lvl>
+    <w:lvl w:ilvl="2" w:tplc="0409001B" w:tentative="1">
+      <w:start w:val="1"/>
+      <w:numFmt w:val="lowerRoman"/>
+      <w:lvlText w:val="%3."/>
+      <w:lvlJc w:val="right"/>
+      <w:pPr>
+        <w:ind w:left="2160" w:hanging="180"/>
+      </w:pPr>
+    </w:lvl>
+    <w:lvl w:ilvl="3" w:tplc="0409000F" w:tentative="1">
+      <w:start w:val="1"/>
+      <w:numFmt w:val="decimal"/>
+      <w:lvlText w:val="%4."/>
+      <w:lvlJc w:val="left"/>
+      <w:pPr>
+        <w:ind w:left="2880" w:hanging="360"/>
+      </w:pPr>
+    </w:lvl>
+    <w:lvl w:ilvl="4" w:tplc="04090019" w:tentative="1">
+      <w:start w:val="1"/>
+      <w:numFmt w:val="lowerLetter"/>
+      <w:lvlText w:val="%5."/>
+      <w:lvlJc w:val="left"/>
+      <w:pPr>
+        <w:ind w:left="3600" w:hanging="360"/>
+      </w:pPr>
+    </w:lvl>
+    <w:lvl w:ilvl="5" w:tplc="0409001B" w:tentative="1">
+      <w:start w:val="1"/>
+      <w:numFmt w:val="lowerRoman"/>
+      <w:lvlText w:val="%6."/>
+      <w:lvlJc w:val="right"/>
+      <w:pPr>
+        <w:ind w:left="4320" w:hanging="180"/>
+      </w:pPr>
+    </w:lvl>
+    <w:lvl w:ilvl="6" w:tplc="0409000F" w:tentative="1">
+      <w:start w:val="1"/>
+      <w:numFmt w:val="decimal"/>
+      <w:lvlText w:val="%7."/>
+      <w:lvlJc w:val="left"/>
+      <w:pPr>
+        <w:ind w:left="5040" w:hanging="360"/>
+      </w:pPr>
+    </w:lvl>
+    <w:lvl w:ilvl="7" w:tplc="04090019" w:tentative="1">
+      <w:start w:val="1"/>
+      <w:numFmt w:val="lowerLetter"/>
+      <w:lvlText w:val="%8."/>
+      <w:lvlJc w:val="left"/>
+      <w:pPr>
+        <w:ind w:left="5760" w:hanging="360"/>
+      </w:pPr>
+    </w:lvl>
+    <w:lvl w:ilvl="8" w:tplc="0409001B" w:tentative="1">
+      <w:start w:val="1"/>
+      <w:numFmt w:val="lowerRoman"/>
+      <w:lvlText w:val="%9."/>
+      <w:lvlJc w:val="right"/>
+      <w:pPr>
+        <w:ind w:left="6480" w:hanging="180"/>
+      </w:pPr>
+    </w:lvl>
+  </w:abstractNum>
+  <w:abstractNum w:abstractNumId="3" w15:restartNumberingAfterBreak="0">
+    <w:nsid w:val="6AB4519F"/>
+    <w:multiLevelType w:val="hybridMultilevel"/>
+    <w:tmpl w:val="53F66E7C"/>
+    <w:lvl w:ilvl="0" w:tplc="04090011">
+      <w:start w:val="1"/>
+      <w:numFmt w:val="decimal"/>
+      <w:lvlText w:val="%1)"/>
+      <w:lvlJc w:val="left"/>
+      <w:pPr>
+        <w:ind w:left="720" w:hanging="360"/>
+      </w:pPr>
+      <w:rPr>
+        <w:rFonts w:hint="default"/>
+      </w:rPr>
+    </w:lvl>
+    <w:lvl w:ilvl="1" w:tplc="04090019" w:tentative="1">
+      <w:start w:val="1"/>
+      <w:numFmt w:val="lowerLetter"/>
+      <w:lvlText w:val="%2."/>
+      <w:lvlJc w:val="left"/>
+      <w:pPr>
+        <w:ind w:left="1440" w:hanging="360"/>
+      </w:pPr>
+    </w:lvl>
+    <w:lvl w:ilvl="2" w:tplc="0409001B" w:tentative="1">
+      <w:start w:val="1"/>
+      <w:numFmt w:val="lowerRoman"/>
+      <w:lvlText w:val="%3."/>
+      <w:lvlJc w:val="right"/>
+      <w:pPr>
+        <w:ind w:left="2160" w:hanging="180"/>
+      </w:pPr>
+    </w:lvl>
+    <w:lvl w:ilvl="3" w:tplc="0409000F" w:tentative="1">
+      <w:start w:val="1"/>
+      <w:numFmt w:val="decimal"/>
+      <w:lvlText w:val="%4."/>
+      <w:lvlJc w:val="left"/>
+      <w:pPr>
+        <w:ind w:left="2880" w:hanging="360"/>
+      </w:pPr>
+    </w:lvl>
+    <w:lvl w:ilvl="4" w:tplc="04090019" w:tentative="1">
+      <w:start w:val="1"/>
+      <w:numFmt w:val="lowerLetter"/>
+      <w:lvlText w:val="%5."/>
+      <w:lvlJc w:val="left"/>
+      <w:pPr>
+        <w:ind w:left="3600" w:hanging="360"/>
+      </w:pPr>
+    </w:lvl>
+    <w:lvl w:ilvl="5" w:tplc="0409001B" w:tentative="1">
+      <w:start w:val="1"/>
+      <w:numFmt w:val="lowerRoman"/>
+      <w:lvlText w:val="%6."/>
+      <w:lvlJc w:val="right"/>
+      <w:pPr>
+        <w:ind w:left="4320" w:hanging="180"/>
+      </w:pPr>
+    </w:lvl>
+    <w:lvl w:ilvl="6" w:tplc="0409000F" w:tentative="1">
+      <w:start w:val="1"/>
+      <w:numFmt w:val="decimal"/>
+      <w:lvlText w:val="%7."/>
+      <w:lvlJc w:val="left"/>
+      <w:pPr>
+        <w:ind w:left="5040" w:hanging="360"/>
+      </w:pPr>
+    </w:lvl>
+    <w:lvl w:ilvl="7" w:tplc="04090019" w:tentative="1">
+      <w:start w:val="1"/>
+      <w:numFmt w:val="lowerLetter"/>
+      <w:lvlText w:val="%8."/>
+      <w:lvlJc w:val="left"/>
+      <w:pPr>
+        <w:ind w:left="5760" w:hanging="360"/>
+      </w:pPr>
+    </w:lvl>
+    <w:lvl w:ilvl="8" w:tplc="0409001B" w:tentative="1">
+      <w:start w:val="1"/>
+      <w:numFmt w:val="lowerRoman"/>
+      <w:lvlText w:val="%9."/>
+      <w:lvlJc w:val="right"/>
+      <w:pPr>
+        <w:ind w:left="6480" w:hanging="180"/>
+      </w:pPr>
+    </w:lvl>
+  </w:abstractNum>
+  <w:abstractNum w:abstractNumId="4" w15:restartNumberingAfterBreak="0">
+    <w:nsid w:val="76352B66"/>
+    <w:multiLevelType w:val="hybridMultilevel"/>
+    <w:tmpl w:val="5DD2CA76"/>
+    <w:lvl w:ilvl="0" w:tplc="31A4C30C">
+      <w:start w:val="1"/>
+      <w:numFmt w:val="decimal"/>
+      <w:lvlText w:val="%1"/>
+      <w:lvlJc w:val="left"/>
+      <w:pPr>
+        <w:ind w:left="720" w:hanging="360"/>
+      </w:pPr>
+      <w:rPr>
+        <w:rFonts w:hint="default"/>
+      </w:rPr>
+    </w:lvl>
+    <w:lvl w:ilvl="1" w:tplc="04090019" w:tentative="1">
+      <w:start w:val="1"/>
+      <w:numFmt w:val="lowerLetter"/>
+      <w:lvlText w:val="%2."/>
+      <w:lvlJc w:val="left"/>
+      <w:pPr>
+        <w:ind w:left="1440" w:hanging="360"/>
+      </w:pPr>
+    </w:lvl>
+    <w:lvl w:ilvl="2" w:tplc="0409001B" w:tentative="1">
+      <w:start w:val="1"/>
+      <w:numFmt w:val="lowerRoman"/>
+      <w:lvlText w:val="%3."/>
+      <w:lvlJc w:val="right"/>
+      <w:pPr>
+        <w:ind w:left="2160" w:hanging="180"/>
+      </w:pPr>
+    </w:lvl>
+    <w:lvl w:ilvl="3" w:tplc="0409000F" w:tentative="1">
+      <w:start w:val="1"/>
+      <w:numFmt w:val="decimal"/>
+      <w:lvlText w:val="%4."/>
+      <w:lvlJc w:val="left"/>
+      <w:pPr>
+        <w:ind w:left="2880" w:hanging="360"/>
+      </w:pPr>
+    </w:lvl>
+    <w:lvl w:ilvl="4" w:tplc="04090019" w:tentative="1">
+      <w:start w:val="1"/>
+      <w:numFmt w:val="lowerLetter"/>
+      <w:lvlText w:val="%5."/>
+      <w:lvlJc w:val="left"/>
+      <w:pPr>
+        <w:ind w:left="3600" w:hanging="360"/>
+      </w:pPr>
+    </w:lvl>
+    <w:lvl w:ilvl="5" w:tplc="0409001B" w:tentative="1">
+      <w:start w:val="1"/>
+      <w:numFmt w:val="lowerRoman"/>
+      <w:lvlText w:val="%6."/>
+      <w:lvlJc w:val="right"/>
+      <w:pPr>
+        <w:ind w:left="4320" w:hanging="180"/>
+      </w:pPr>
+    </w:lvl>
+    <w:lvl w:ilvl="6" w:tplc="0409000F" w:tentative="1">
+      <w:start w:val="1"/>
+      <w:numFmt w:val="decimal"/>
+      <w:lvlText w:val="%7."/>
+      <w:lvlJc w:val="left"/>
+      <w:pPr>
+        <w:ind w:left="5040" w:hanging="360"/>
+      </w:pPr>
+    </w:lvl>
+    <w:lvl w:ilvl="7" w:tplc="04090019" w:tentative="1">
+      <w:start w:val="1"/>
+      <w:numFmt w:val="lowerLetter"/>
+      <w:lvlText w:val="%8."/>
+      <w:lvlJc w:val="left"/>
+      <w:pPr>
+        <w:ind w:left="5760" w:hanging="360"/>
+      </w:pPr>
+    </w:lvl>
+    <w:lvl w:ilvl="8" w:tplc="0409001B" w:tentative="1">
+      <w:start w:val="1"/>
+      <w:numFmt w:val="lowerRoman"/>
+      <w:lvlText w:val="%9."/>
+      <w:lvlJc w:val="right"/>
+      <w:pPr>
+        <w:ind w:left="6480" w:hanging="180"/>
+      </w:pPr>
+    </w:lvl>
+  </w:abstractNum>
   <w:num w:numId="1">
     <w:abstractNumId w:val="0"/>
+  </w:num>
+  <w:num w:numId="2">
+    <w:abstractNumId w:val="3"/>
+  </w:num>
+  <w:num w:numId="3">
+    <w:abstractNumId w:val="1"/>
+  </w:num>
+  <w:num w:numId="4">
+    <w:abstractNumId w:val="2"/>
+  </w:num>
+  <w:num w:numId="5">
+    <w:abstractNumId w:val="4"/>
   </w:num>
 </w:numbering>
 </file>
@@ -9241,7 +10145,7 @@
 </file>
 
 <file path=customXml/itemProps1.xml><?xml version="1.0" encoding="utf-8"?>
-<ds:datastoreItem xmlns:ds="http://schemas.openxmlformats.org/officeDocument/2006/customXml" ds:itemID="{233C469F-3FAE-46B6-999B-AA50A1745BB1}">
+<ds:datastoreItem xmlns:ds="http://schemas.openxmlformats.org/officeDocument/2006/customXml" ds:itemID="{B613BCCE-A36D-485A-9E90-4112010045CA}">
   <ds:schemaRefs>
     <ds:schemaRef ds:uri="http://schemas.openxmlformats.org/officeDocument/2006/bibliography"/>
   </ds:schemaRefs>

</xml_diff>